<commit_message>
Add project archive Add project report
</commit_message>
<xml_diff>
--- a/Report.docx
+++ b/Report.docx
@@ -132,7 +132,6 @@
         </w:rPr>
         <w:t xml:space="preserve">This report aims to explain how we implemented </w:t>
       </w:r>
-      <w:proofErr w:type="gramStart"/>
       <w:r>
         <w:rPr>
           <w:rFonts w:ascii="Consolas" w:eastAsia="Times New Roman" w:hAnsi="Consolas" w:cs="Arial"/>
@@ -140,7 +139,6 @@
         </w:rPr>
         <w:t>classification.s</w:t>
       </w:r>
-      <w:proofErr w:type="gramEnd"/>
       <w:r>
         <w:rPr>
           <w:rFonts w:ascii="Arial" w:eastAsia="Times New Roman" w:hAnsi="Arial" w:cs="Arial"/>
@@ -202,7 +200,6 @@
         </w:rPr>
         <w:t xml:space="preserve">result of </w:t>
       </w:r>
-      <w:proofErr w:type="gramStart"/>
       <w:r>
         <w:rPr>
           <w:rFonts w:ascii="Consolas" w:eastAsia="Times New Roman" w:hAnsi="Consolas" w:cs="Arial"/>
@@ -210,7 +207,6 @@
         </w:rPr>
         <w:t>classification.s</w:t>
       </w:r>
-      <w:proofErr w:type="gramEnd"/>
       <w:r>
         <w:rPr>
           <w:rFonts w:ascii="Arial" w:eastAsia="Times New Roman" w:hAnsi="Arial" w:cs="Arial"/>
@@ -537,15 +533,7 @@
         </w:numPr>
       </w:pPr>
       <w:r>
-        <w:t xml:space="preserve">There would never be any overflow during calculations; any values used at any time in </w:t>
-      </w:r>
-      <w:proofErr w:type="gramStart"/>
-      <w:r>
-        <w:t>classification.s</w:t>
-      </w:r>
-      <w:proofErr w:type="gramEnd"/>
-      <w:r>
-        <w:t xml:space="preserve"> are guaranteed to be within 32 bits</w:t>
+        <w:t>There would never be any overflow during calculations; any values used at any time in classification.s are guaranteed to be within 32 bits</w:t>
       </w:r>
     </w:p>
     <w:p>
@@ -557,15 +545,7 @@
         </w:numPr>
       </w:pPr>
       <w:r>
-        <w:t xml:space="preserve">Sample x and y coordinates are stored in successive addresses in </w:t>
-      </w:r>
-      <w:proofErr w:type="gramStart"/>
-      <w:r>
-        <w:t>points[</w:t>
-      </w:r>
-      <w:proofErr w:type="gramEnd"/>
-      <w:r>
-        <w:t>]. (x</w:t>
+        <w:t>Sample x and y coordinates are stored in successive addresses in points[]. (x</w:t>
       </w:r>
       <w:r>
         <w:rPr>
@@ -894,27 +874,7 @@
           <w:sz w:val="12"/>
           <w:szCs w:val="12"/>
         </w:rPr>
-        <w:t>@R6 - (point[i] - sample[i]), (point[i] - sample[i</w:t>
-      </w:r>
-      <w:proofErr w:type="gramStart"/>
-      <w:r>
-        <w:rPr>
-          <w:rFonts w:ascii="Consolas" w:hAnsi="Consolas"/>
-          <w:color w:val="000000"/>
-          <w:sz w:val="12"/>
-          <w:szCs w:val="12"/>
-        </w:rPr>
-        <w:t>])^</w:t>
-      </w:r>
-      <w:proofErr w:type="gramEnd"/>
-      <w:r>
-        <w:rPr>
-          <w:rFonts w:ascii="Consolas" w:hAnsi="Consolas"/>
-          <w:color w:val="000000"/>
-          <w:sz w:val="12"/>
-          <w:szCs w:val="12"/>
-        </w:rPr>
-        <w:t>2, label[i]</w:t>
+        <w:t>@R6 - (point[i] - sample[i]), (point[i] - sample[i])^2, label[i]</w:t>
       </w:r>
     </w:p>
     <w:p>
@@ -933,27 +893,7 @@
           <w:sz w:val="12"/>
           <w:szCs w:val="12"/>
         </w:rPr>
-        <w:t>@R7 - (point[i+1] - sample[i+1]), (point[i+1] - sample[i+1</w:t>
-      </w:r>
-      <w:proofErr w:type="gramStart"/>
-      <w:r>
-        <w:rPr>
-          <w:rFonts w:ascii="Consolas" w:hAnsi="Consolas"/>
-          <w:color w:val="000000"/>
-          <w:sz w:val="12"/>
-          <w:szCs w:val="12"/>
-        </w:rPr>
-        <w:t>])^</w:t>
-      </w:r>
-      <w:proofErr w:type="gramEnd"/>
-      <w:r>
-        <w:rPr>
-          <w:rFonts w:ascii="Consolas" w:hAnsi="Consolas"/>
-          <w:color w:val="000000"/>
-          <w:sz w:val="12"/>
-          <w:szCs w:val="12"/>
-        </w:rPr>
-        <w:t>2, CURRENT_DISTANCE</w:t>
+        <w:t>@R7 - (point[i+1] - sample[i+1]), (point[i+1] - sample[i+1])^2, CURRENT_DISTANCE</w:t>
       </w:r>
     </w:p>
     <w:p>
@@ -1012,19 +952,8 @@
           <w:sz w:val="12"/>
           <w:szCs w:val="12"/>
         </w:rPr>
-        <w:t>@R10 - MIN_DISTANCE_</w:t>
-      </w:r>
-      <w:proofErr w:type="gramStart"/>
-      <w:r>
-        <w:rPr>
-          <w:rFonts w:ascii="Consolas" w:hAnsi="Consolas"/>
-          <w:color w:val="000000"/>
-          <w:sz w:val="12"/>
-          <w:szCs w:val="12"/>
-        </w:rPr>
-        <w:t>LABEL,class</w:t>
-      </w:r>
-      <w:proofErr w:type="gramEnd"/>
+        <w:t>@R10 - MIN_DISTANCE_LABEL,class</w:t>
+      </w:r>
     </w:p>
     <w:p>
       <w:pPr>
@@ -1091,27 +1020,7 @@
           <w:sz w:val="12"/>
           <w:szCs w:val="12"/>
         </w:rPr>
-        <w:t>    PUSH {R1-R</w:t>
-      </w:r>
-      <w:proofErr w:type="gramStart"/>
-      <w:r>
-        <w:rPr>
-          <w:rFonts w:ascii="Consolas" w:hAnsi="Consolas"/>
-          <w:color w:val="000000"/>
-          <w:sz w:val="12"/>
-          <w:szCs w:val="12"/>
-        </w:rPr>
-        <w:t>10,R</w:t>
-      </w:r>
-      <w:proofErr w:type="gramEnd"/>
-      <w:r>
-        <w:rPr>
-          <w:rFonts w:ascii="Consolas" w:hAnsi="Consolas"/>
-          <w:color w:val="000000"/>
-          <w:sz w:val="12"/>
-          <w:szCs w:val="12"/>
-        </w:rPr>
-        <w:t>14}</w:t>
+        <w:t>    PUSH {R1-R10,R14}</w:t>
       </w:r>
     </w:p>
     <w:p>
@@ -1272,16 +1181,97 @@
           <w:sz w:val="12"/>
           <w:szCs w:val="12"/>
         </w:rPr>
+        <w:t>0</w:t>
+      </w:r>
+      <w:r>
+        <w:rPr>
+          <w:rFonts w:ascii="Consolas" w:hAnsi="Consolas"/>
+          <w:color w:val="CC4125"/>
+          <w:sz w:val="12"/>
+          <w:szCs w:val="12"/>
+        </w:rPr>
+        <w:t xml:space="preserve"> </w:t>
+      </w:r>
+      <w:r>
+        <w:rPr>
+          <w:rFonts w:ascii="Consolas" w:hAnsi="Consolas"/>
+          <w:color w:val="9900FF"/>
+          <w:sz w:val="12"/>
+          <w:szCs w:val="12"/>
+        </w:rPr>
+        <w:t>1</w:t>
+      </w:r>
+      <w:r>
+        <w:rPr>
+          <w:rFonts w:ascii="Consolas" w:hAnsi="Consolas"/>
+          <w:color w:val="FF00FF"/>
+          <w:sz w:val="12"/>
+          <w:szCs w:val="12"/>
+        </w:rPr>
+        <w:t>0</w:t>
+      </w:r>
+      <w:r>
+        <w:rPr>
+          <w:rFonts w:ascii="Consolas" w:hAnsi="Consolas"/>
+          <w:color w:val="5C51B8"/>
+          <w:sz w:val="12"/>
+          <w:szCs w:val="12"/>
+        </w:rPr>
+        <w:t>0</w:t>
+      </w:r>
+      <w:r>
+        <w:rPr>
+          <w:rFonts w:ascii="Consolas" w:hAnsi="Consolas"/>
+          <w:color w:val="9900FF"/>
+          <w:sz w:val="12"/>
+          <w:szCs w:val="12"/>
+        </w:rPr>
         <w:t xml:space="preserve">1 </w:t>
       </w:r>
       <w:r>
         <w:rPr>
           <w:rFonts w:ascii="Consolas" w:hAnsi="Consolas"/>
-          <w:color w:val="9900FF"/>
-          <w:sz w:val="12"/>
-          <w:szCs w:val="12"/>
-        </w:rPr>
-        <w:t>1</w:t>
+          <w:color w:val="000000"/>
+          <w:sz w:val="12"/>
+          <w:szCs w:val="12"/>
+        </w:rPr>
+        <w:t>0010</w:t>
+      </w:r>
+      <w:r>
+        <w:rPr>
+          <w:rFonts w:ascii="Consolas" w:hAnsi="Consolas"/>
+          <w:color w:val="000000"/>
+          <w:sz w:val="12"/>
+          <w:szCs w:val="12"/>
+        </w:rPr>
+        <w:t xml:space="preserve"> </w:t>
+      </w:r>
+      <w:r>
+        <w:rPr>
+          <w:rFonts w:ascii="Consolas" w:hAnsi="Consolas"/>
+          <w:color w:val="12697A"/>
+          <w:sz w:val="12"/>
+          <w:szCs w:val="12"/>
+        </w:rPr>
+        <w:t>10</w:t>
+      </w:r>
+      <w:r>
+        <w:rPr>
+          <w:rFonts w:ascii="Consolas" w:hAnsi="Consolas"/>
+          <w:color w:val="12697A"/>
+          <w:sz w:val="12"/>
+          <w:szCs w:val="12"/>
+        </w:rPr>
+        <w:t>10</w:t>
+      </w:r>
+      <w:r>
+        <w:rPr>
+          <w:rFonts w:ascii="Consolas" w:hAnsi="Consolas"/>
+          <w:color w:val="12697A"/>
+          <w:sz w:val="12"/>
+          <w:szCs w:val="12"/>
+        </w:rPr>
+        <w:t xml:space="preserve"> </w:t>
       </w:r>
       <w:r>
         <w:rPr>
@@ -1290,51 +1280,6 @@
           <w:sz w:val="12"/>
           <w:szCs w:val="12"/>
         </w:rPr>
-        <w:t>0</w:t>
-      </w:r>
-      <w:r>
-        <w:rPr>
-          <w:rFonts w:ascii="Consolas" w:hAnsi="Consolas"/>
-          <w:color w:val="5C51B8"/>
-          <w:sz w:val="12"/>
-          <w:szCs w:val="12"/>
-        </w:rPr>
-        <w:t>0</w:t>
-      </w:r>
-      <w:r>
-        <w:rPr>
-          <w:rFonts w:ascii="Consolas" w:hAnsi="Consolas"/>
-          <w:color w:val="9900FF"/>
-          <w:sz w:val="12"/>
-          <w:szCs w:val="12"/>
-        </w:rPr>
-        <w:t xml:space="preserve">1 </w:t>
-      </w:r>
-      <w:r>
-        <w:rPr>
-          <w:rFonts w:ascii="Consolas" w:hAnsi="Consolas"/>
-          <w:color w:val="000000"/>
-          <w:sz w:val="12"/>
-          <w:szCs w:val="12"/>
-        </w:rPr>
-        <w:t xml:space="preserve">1010 </w:t>
-      </w:r>
-      <w:r>
-        <w:rPr>
-          <w:rFonts w:ascii="Consolas" w:hAnsi="Consolas"/>
-          <w:color w:val="12697A"/>
-          <w:sz w:val="12"/>
-          <w:szCs w:val="12"/>
-        </w:rPr>
-        <w:t xml:space="preserve">0010 </w:t>
-      </w:r>
-      <w:r>
-        <w:rPr>
-          <w:rFonts w:ascii="Consolas" w:hAnsi="Consolas"/>
-          <w:color w:val="FF00FF"/>
-          <w:sz w:val="12"/>
-          <w:szCs w:val="12"/>
-        </w:rPr>
         <w:t xml:space="preserve">0000 </w:t>
       </w:r>
       <w:r>
@@ -1353,7 +1298,43 @@
           <w:sz w:val="12"/>
           <w:szCs w:val="12"/>
         </w:rPr>
-        <w:t>0x059A2004</w:t>
+        <w:t>0x0</w:t>
+      </w:r>
+      <w:r>
+        <w:rPr>
+          <w:rFonts w:ascii="Consolas" w:hAnsi="Consolas"/>
+          <w:color w:val="000000"/>
+          <w:sz w:val="12"/>
+          <w:szCs w:val="12"/>
+        </w:rPr>
+        <w:t>4</w:t>
+      </w:r>
+      <w:r>
+        <w:rPr>
+          <w:rFonts w:ascii="Consolas" w:hAnsi="Consolas"/>
+          <w:color w:val="000000"/>
+          <w:sz w:val="12"/>
+          <w:szCs w:val="12"/>
+        </w:rPr>
+        <w:t>9</w:t>
+      </w:r>
+      <w:r>
+        <w:rPr>
+          <w:rFonts w:ascii="Consolas" w:hAnsi="Consolas"/>
+          <w:color w:val="000000"/>
+          <w:sz w:val="12"/>
+          <w:szCs w:val="12"/>
+        </w:rPr>
+        <w:t>2A</w:t>
+      </w:r>
+      <w:r>
+        <w:rPr>
+          <w:rFonts w:ascii="Consolas" w:hAnsi="Consolas"/>
+          <w:color w:val="000000"/>
+          <w:sz w:val="12"/>
+          <w:szCs w:val="12"/>
+        </w:rPr>
+        <w:t>004</w:t>
       </w:r>
     </w:p>
     <w:p>
@@ -2164,115 +2145,6 @@
           <w:szCs w:val="12"/>
         </w:rPr>
         <w:tab/>
-        <w:t>@0b</w:t>
-      </w:r>
-      <w:r>
-        <w:rPr>
-          <w:rFonts w:ascii="Consolas" w:eastAsia="Times New Roman" w:hAnsi="Consolas" w:cs="Times New Roman"/>
-          <w:color w:val="FF00FF"/>
-          <w:sz w:val="12"/>
-          <w:szCs w:val="12"/>
-        </w:rPr>
-        <w:t xml:space="preserve">0000 </w:t>
-      </w:r>
-      <w:r>
-        <w:rPr>
-          <w:rFonts w:ascii="Consolas" w:eastAsia="Times New Roman" w:hAnsi="Consolas" w:cs="Times New Roman"/>
-          <w:color w:val="0000FF"/>
-          <w:sz w:val="12"/>
-          <w:szCs w:val="12"/>
-        </w:rPr>
-        <w:t>00</w:t>
-      </w:r>
-      <w:r>
-        <w:rPr>
-          <w:rFonts w:ascii="Consolas" w:eastAsia="Times New Roman" w:hAnsi="Consolas" w:cs="Times New Roman"/>
-          <w:color w:val="4A86E8"/>
-          <w:sz w:val="12"/>
-          <w:szCs w:val="12"/>
-        </w:rPr>
-        <w:t>0</w:t>
-      </w:r>
-      <w:r>
-        <w:rPr>
-          <w:rFonts w:ascii="Consolas" w:eastAsia="Times New Roman" w:hAnsi="Consolas" w:cs="Times New Roman"/>
-          <w:color w:val="808080"/>
-          <w:sz w:val="12"/>
-          <w:szCs w:val="12"/>
-        </w:rPr>
-        <w:t>1 101</w:t>
-      </w:r>
-      <w:r>
-        <w:rPr>
-          <w:rFonts w:ascii="Consolas" w:eastAsia="Times New Roman" w:hAnsi="Consolas" w:cs="Times New Roman"/>
-          <w:color w:val="00FFFF"/>
-          <w:sz w:val="12"/>
-          <w:szCs w:val="12"/>
-        </w:rPr>
-        <w:t xml:space="preserve">0 </w:t>
-      </w:r>
-      <w:r>
-        <w:rPr>
-          <w:rFonts w:ascii="Consolas" w:eastAsia="Times New Roman" w:hAnsi="Consolas" w:cs="Times New Roman"/>
-          <w:color w:val="A67FA7"/>
-          <w:sz w:val="12"/>
-          <w:szCs w:val="12"/>
-        </w:rPr>
-        <w:t xml:space="preserve">0111 </w:t>
-      </w:r>
-      <w:r>
-        <w:rPr>
-          <w:rFonts w:ascii="Consolas" w:eastAsia="Times New Roman" w:hAnsi="Consolas" w:cs="Times New Roman"/>
-          <w:color w:val="12697A"/>
-          <w:sz w:val="12"/>
-          <w:szCs w:val="12"/>
-        </w:rPr>
-        <w:t>1001</w:t>
-      </w:r>
-      <w:r>
-        <w:rPr>
-          <w:rFonts w:ascii="Consolas" w:eastAsia="Times New Roman" w:hAnsi="Consolas" w:cs="Times New Roman"/>
-          <w:color w:val="000000"/>
-          <w:sz w:val="12"/>
-          <w:szCs w:val="12"/>
-        </w:rPr>
-        <w:t xml:space="preserve"> </w:t>
-      </w:r>
-      <w:r>
-        <w:rPr>
-          <w:rFonts w:ascii="Consolas" w:eastAsia="Times New Roman" w:hAnsi="Consolas" w:cs="Times New Roman"/>
-          <w:color w:val="FF00FF"/>
-          <w:sz w:val="12"/>
-          <w:szCs w:val="12"/>
-        </w:rPr>
-        <w:t>0000 000</w:t>
-      </w:r>
-      <w:r>
-        <w:rPr>
-          <w:rFonts w:ascii="Consolas" w:eastAsia="Times New Roman" w:hAnsi="Consolas" w:cs="Times New Roman"/>
-          <w:color w:val="6D9EEB"/>
-          <w:sz w:val="12"/>
-          <w:szCs w:val="12"/>
-        </w:rPr>
-        <w:t xml:space="preserve">0 </w:t>
-      </w:r>
-      <w:r>
-        <w:rPr>
-          <w:rFonts w:ascii="Consolas" w:eastAsia="Times New Roman" w:hAnsi="Consolas" w:cs="Times New Roman"/>
-          <w:color w:val="FFD966"/>
-          <w:sz w:val="12"/>
-          <w:szCs w:val="12"/>
-        </w:rPr>
-        <w:t>0000 </w:t>
-      </w:r>
-      <w:r>
-        <w:rPr>
-          <w:rFonts w:ascii="Consolas" w:eastAsia="Times New Roman" w:hAnsi="Consolas" w:cs="Times New Roman"/>
-          <w:color w:val="000000"/>
-          <w:sz w:val="12"/>
-          <w:szCs w:val="12"/>
-        </w:rPr>
-        <w:t>0x01A79000</w:t>
       </w:r>
     </w:p>
     <w:p>
@@ -2861,27 +2733,7 @@
           <w:sz w:val="12"/>
           <w:szCs w:val="12"/>
         </w:rPr>
-        <w:t>    POP {R1-R</w:t>
-      </w:r>
-      <w:proofErr w:type="gramStart"/>
-      <w:r>
-        <w:rPr>
-          <w:rFonts w:ascii="Consolas" w:hAnsi="Consolas"/>
-          <w:color w:val="000000"/>
-          <w:sz w:val="12"/>
-          <w:szCs w:val="12"/>
-        </w:rPr>
-        <w:t>10,R</w:t>
-      </w:r>
-      <w:proofErr w:type="gramEnd"/>
-      <w:r>
-        <w:rPr>
-          <w:rFonts w:ascii="Consolas" w:hAnsi="Consolas"/>
-          <w:color w:val="000000"/>
-          <w:sz w:val="12"/>
-          <w:szCs w:val="12"/>
-        </w:rPr>
-        <w:t>14}</w:t>
+        <w:t>    POP {R1-R10,R14}</w:t>
       </w:r>
     </w:p>
     <w:p>
@@ -3307,7 +3159,34 @@
           <w:sz w:val="12"/>
           <w:szCs w:val="12"/>
         </w:rPr>
-        <w:t xml:space="preserve"> 0011 0101 </w:t>
+        <w:t xml:space="preserve"> 0011 </w:t>
+      </w:r>
+      <w:r>
+        <w:rPr>
+          <w:rFonts w:ascii="Consolas" w:hAnsi="Consolas"/>
+          <w:color w:val="12697A"/>
+          <w:sz w:val="12"/>
+          <w:szCs w:val="12"/>
+        </w:rPr>
+        <w:t>0</w:t>
+      </w:r>
+      <w:r>
+        <w:rPr>
+          <w:rFonts w:ascii="Consolas" w:hAnsi="Consolas"/>
+          <w:color w:val="12697A"/>
+          <w:sz w:val="12"/>
+          <w:szCs w:val="12"/>
+        </w:rPr>
+        <w:t>101</w:t>
+      </w:r>
+      <w:r>
+        <w:rPr>
+          <w:rFonts w:ascii="Consolas" w:hAnsi="Consolas"/>
+          <w:color w:val="000000"/>
+          <w:sz w:val="12"/>
+          <w:szCs w:val="12"/>
+        </w:rPr>
+        <w:t xml:space="preserve"> </w:t>
       </w:r>
       <w:r>
         <w:rPr>
@@ -4996,25 +4875,7 @@
           <w:sz w:val="14"/>
           <w:szCs w:val="14"/>
         </w:rPr>
-        <w:t xml:space="preserve">R6 and R7 are used for calculating the </w:t>
-      </w:r>
-      <w:r>
-        <w:rPr>
-          <w:rFonts w:ascii="Arial" w:hAnsi="Arial" w:cs="Arial"/>
-          <w:color w:val="000000"/>
-          <w:sz w:val="14"/>
-          <w:szCs w:val="14"/>
-        </w:rPr>
-        <w:t>Euclidean</w:t>
-      </w:r>
-      <w:r>
-        <w:rPr>
-          <w:rFonts w:ascii="Arial" w:hAnsi="Arial" w:cs="Arial"/>
-          <w:color w:val="000000"/>
-          <w:sz w:val="14"/>
-          <w:szCs w:val="14"/>
-        </w:rPr>
-        <w:t xml:space="preserve"> distance for each point and stores it to CURRENT_DISTANCE</w:t>
+        <w:t>R6 and R7 are used for calculating the Euclidean distance for each point and stores it to CURRENT_DISTANCE</w:t>
       </w:r>
     </w:p>
     <w:p>
@@ -5074,27 +4935,7 @@
           <w:sz w:val="14"/>
           <w:szCs w:val="14"/>
         </w:rPr>
-        <w:t>R10 is used to store the label for MIN_</w:t>
-      </w:r>
-      <w:proofErr w:type="gramStart"/>
-      <w:r>
-        <w:rPr>
-          <w:rFonts w:ascii="Arial" w:hAnsi="Arial" w:cs="Arial"/>
-          <w:color w:val="000000"/>
-          <w:sz w:val="14"/>
-          <w:szCs w:val="14"/>
-        </w:rPr>
-        <w:t>DISTANCE :</w:t>
-      </w:r>
-      <w:proofErr w:type="gramEnd"/>
-      <w:r>
-        <w:rPr>
-          <w:rFonts w:ascii="Arial" w:hAnsi="Arial" w:cs="Arial"/>
-          <w:color w:val="000000"/>
-          <w:sz w:val="14"/>
-          <w:szCs w:val="14"/>
-        </w:rPr>
-        <w:t xml:space="preserve"> MIN_DISTANCE LABEL, which returns the value to R0 when all points are iterated through.</w:t>
+        <w:t>R10 is used to store the label for MIN_DISTANCE : MIN_DISTANCE LABEL, which returns the value to R0 when all points are iterated through.</w:t>
       </w:r>
     </w:p>
     <w:p>
@@ -5122,27 +4963,7 @@
           <w:sz w:val="14"/>
           <w:szCs w:val="14"/>
         </w:rPr>
-        <w:t xml:space="preserve">Let an iterator of our </w:t>
-      </w:r>
-      <w:proofErr w:type="gramStart"/>
-      <w:r>
-        <w:rPr>
-          <w:rFonts w:ascii="Arial" w:eastAsia="Times New Roman" w:hAnsi="Arial" w:cs="Arial"/>
-          <w:color w:val="000000"/>
-          <w:sz w:val="14"/>
-          <w:szCs w:val="14"/>
-        </w:rPr>
-        <w:t>point[</w:t>
-      </w:r>
-      <w:proofErr w:type="gramEnd"/>
-      <w:r>
-        <w:rPr>
-          <w:rFonts w:ascii="Arial" w:eastAsia="Times New Roman" w:hAnsi="Arial" w:cs="Arial"/>
-          <w:color w:val="000000"/>
-          <w:sz w:val="14"/>
-          <w:szCs w:val="14"/>
-        </w:rPr>
-        <w:t>] and label[] be i, where i = 0 initially</w:t>
+        <w:t>Let an iterator of our point[] and label[] be i, where i = 0 initially</w:t>
       </w:r>
     </w:p>
     <w:p>
@@ -5187,27 +5008,7 @@
           <w:sz w:val="14"/>
           <w:szCs w:val="14"/>
         </w:rPr>
-        <w:t xml:space="preserve">Calculate the current distance of the </w:t>
-      </w:r>
-      <w:proofErr w:type="gramStart"/>
-      <w:r>
-        <w:rPr>
-          <w:rFonts w:ascii="Arial" w:eastAsia="Times New Roman" w:hAnsi="Arial" w:cs="Arial"/>
-          <w:color w:val="000000"/>
-          <w:sz w:val="14"/>
-          <w:szCs w:val="14"/>
-        </w:rPr>
-        <w:t>point[</w:t>
-      </w:r>
-      <w:proofErr w:type="gramEnd"/>
-      <w:r>
-        <w:rPr>
-          <w:rFonts w:ascii="Arial" w:eastAsia="Times New Roman" w:hAnsi="Arial" w:cs="Arial"/>
-          <w:color w:val="000000"/>
-          <w:sz w:val="14"/>
-          <w:szCs w:val="14"/>
-        </w:rPr>
-        <w:t>0], relative to sample, by passing both point and sample data into EUCLIDEAN_DISTANCE (ED) subroutine.</w:t>
+        <w:t>Calculate the current distance of the point[0], relative to sample, by passing both point and sample data into EUCLIDEAN_DISTANCE (ED) subroutine.</w:t>
       </w:r>
     </w:p>
     <w:p>
@@ -5388,7 +5189,7 @@
           <w:numId w:val="4"/>
         </w:numPr>
         <w:spacing w:after="0" w:line="240" w:lineRule="auto"/>
-        <w:ind w:left="2160" w:hanging="360"/>
+        <w:ind w:left="2160"/>
         <w:textAlignment w:val="baseline"/>
         <w:rPr>
           <w:rFonts w:ascii="Arial" w:eastAsia="Times New Roman" w:hAnsi="Arial" w:cs="Arial"/>
@@ -5414,7 +5215,7 @@
           <w:numId w:val="4"/>
         </w:numPr>
         <w:spacing w:after="0" w:line="240" w:lineRule="auto"/>
-        <w:ind w:left="2160" w:hanging="360"/>
+        <w:ind w:left="2160"/>
         <w:textAlignment w:val="baseline"/>
         <w:rPr>
           <w:rFonts w:ascii="Arial" w:eastAsia="Times New Roman" w:hAnsi="Arial" w:cs="Arial"/>
@@ -5535,9 +5336,8 @@
           <w:sz w:val="14"/>
           <w:szCs w:val="14"/>
         </w:rPr>
-        <w:t xml:space="preserve">ak </w:t>
-      </w:r>
-      <w:proofErr w:type="gramStart"/>
+        <w:t>ak loop</w:t>
+      </w:r>
       <w:r>
         <w:rPr>
           <w:rFonts w:ascii="Arial" w:eastAsia="Times New Roman" w:hAnsi="Arial" w:cs="Arial"/>
@@ -5545,7 +5345,7 @@
           <w:sz w:val="14"/>
           <w:szCs w:val="14"/>
         </w:rPr>
-        <w:t>loop</w:t>
+        <w:t xml:space="preserve"> : </w:t>
       </w:r>
       <w:r>
         <w:rPr>
@@ -5554,27 +5354,32 @@
           <w:sz w:val="14"/>
           <w:szCs w:val="14"/>
         </w:rPr>
-        <w:t xml:space="preserve"> :</w:t>
-      </w:r>
-      <w:proofErr w:type="gramEnd"/>
-      <w:r>
+        <w:t xml:space="preserve"> i = i + 1</w:t>
+      </w:r>
+    </w:p>
+    <w:p>
+      <w:pPr>
+        <w:spacing w:after="0" w:line="240" w:lineRule="auto"/>
+        <w:textAlignment w:val="baseline"/>
         <w:rPr>
           <w:rFonts w:ascii="Arial" w:eastAsia="Times New Roman" w:hAnsi="Arial" w:cs="Arial"/>
           <w:color w:val="000000"/>
           <w:sz w:val="14"/>
           <w:szCs w:val="14"/>
         </w:rPr>
-        <w:t xml:space="preserve"> </w:t>
-      </w:r>
-      <w:r>
+      </w:pPr>
+    </w:p>
+    <w:p>
+      <w:pPr>
+        <w:spacing w:after="0" w:line="240" w:lineRule="auto"/>
+        <w:textAlignment w:val="baseline"/>
         <w:rPr>
           <w:rFonts w:ascii="Arial" w:eastAsia="Times New Roman" w:hAnsi="Arial" w:cs="Arial"/>
           <w:color w:val="000000"/>
           <w:sz w:val="14"/>
           <w:szCs w:val="14"/>
         </w:rPr>
-        <w:t xml:space="preserve"> i = i + 1</w:t>
-      </w:r>
+      </w:pPr>
     </w:p>
     <w:p>
       <w:pPr>
@@ -5590,67 +5395,23 @@
     </w:p>
     <w:p>
       <w:pPr>
-        <w:spacing w:after="0" w:line="240" w:lineRule="auto"/>
-        <w:textAlignment w:val="baseline"/>
-        <w:rPr>
-          <w:rFonts w:ascii="Arial" w:eastAsia="Times New Roman" w:hAnsi="Arial" w:cs="Arial"/>
+        <w:pStyle w:val="NormalWeb"/>
+        <w:spacing w:before="0" w:beforeAutospacing="0" w:after="0" w:afterAutospacing="0"/>
+        <w:rPr>
+          <w:rFonts w:ascii="Arial" w:hAnsi="Arial" w:cs="Arial"/>
           <w:color w:val="000000"/>
           <w:sz w:val="14"/>
           <w:szCs w:val="14"/>
         </w:rPr>
       </w:pPr>
-    </w:p>
-    <w:p>
-      <w:pPr>
-        <w:spacing w:after="0" w:line="240" w:lineRule="auto"/>
-        <w:textAlignment w:val="baseline"/>
-        <w:rPr>
-          <w:rFonts w:ascii="Arial" w:eastAsia="Times New Roman" w:hAnsi="Arial" w:cs="Arial"/>
+      <w:r>
+        <w:rPr>
+          <w:rFonts w:ascii="Arial" w:hAnsi="Arial" w:cs="Arial"/>
           <w:color w:val="000000"/>
           <w:sz w:val="14"/>
           <w:szCs w:val="14"/>
         </w:rPr>
-      </w:pPr>
-    </w:p>
-    <w:p>
-      <w:pPr>
-        <w:pStyle w:val="NormalWeb"/>
-        <w:spacing w:before="0" w:beforeAutospacing="0" w:after="0" w:afterAutospacing="0"/>
-        <w:rPr>
-          <w:rFonts w:ascii="Arial" w:hAnsi="Arial" w:cs="Arial"/>
-          <w:color w:val="000000"/>
-          <w:sz w:val="14"/>
-          <w:szCs w:val="14"/>
-        </w:rPr>
-      </w:pPr>
-      <w:r>
-        <w:rPr>
-          <w:rFonts w:ascii="Arial" w:hAnsi="Arial" w:cs="Arial"/>
-          <w:color w:val="000000"/>
-          <w:sz w:val="14"/>
-          <w:szCs w:val="14"/>
-        </w:rPr>
-        <w:t>Finally, at this point due to the loop invariant (</w:t>
-      </w:r>
-      <w:proofErr w:type="gramStart"/>
-      <w:r>
-        <w:rPr>
-          <w:rFonts w:ascii="Arial" w:hAnsi="Arial" w:cs="Arial"/>
-          <w:color w:val="000000"/>
-          <w:sz w:val="14"/>
-          <w:szCs w:val="14"/>
-        </w:rPr>
-        <w:t>N !</w:t>
-      </w:r>
-      <w:proofErr w:type="gramEnd"/>
-      <w:r>
-        <w:rPr>
-          <w:rFonts w:ascii="Arial" w:hAnsi="Arial" w:cs="Arial"/>
-          <w:color w:val="000000"/>
-          <w:sz w:val="14"/>
-          <w:szCs w:val="14"/>
-        </w:rPr>
-        <w:t>= 0) being broken, all points are iterated through, and the MIN_DISTANCE_LABEL represents the closest class the sample identifies with N neighbours.</w:t>
+        <w:t>Finally, at this point due to the loop invariant (N != 0) being broken, all points are iterated through, and the MIN_DISTANCE_LABEL represents the closest class the sample identifies with N neighbours.</w:t>
       </w:r>
     </w:p>
     <w:p>
@@ -5727,27 +5488,7 @@
           <w:sz w:val="14"/>
           <w:szCs w:val="14"/>
         </w:rPr>
-        <w:t xml:space="preserve">Load value of </w:t>
-      </w:r>
-      <w:proofErr w:type="gramStart"/>
-      <w:r>
-        <w:rPr>
-          <w:rFonts w:ascii="Arial" w:eastAsia="Times New Roman" w:hAnsi="Arial" w:cs="Arial"/>
-          <w:color w:val="000000"/>
-          <w:sz w:val="14"/>
-          <w:szCs w:val="14"/>
-        </w:rPr>
-        <w:t>sample[</w:t>
-      </w:r>
-      <w:proofErr w:type="gramEnd"/>
-      <w:r>
-        <w:rPr>
-          <w:rFonts w:ascii="Arial" w:eastAsia="Times New Roman" w:hAnsi="Arial" w:cs="Arial"/>
-          <w:color w:val="000000"/>
-          <w:sz w:val="14"/>
-          <w:szCs w:val="14"/>
-        </w:rPr>
-        <w:t>0], sample[1] corresponding to x, y coordinates of sample</w:t>
+        <w:t>Load value of sample[0], sample[1] corresponding to x, y coordinates of sample</w:t>
       </w:r>
     </w:p>
     <w:p>
@@ -5772,27 +5513,7 @@
           <w:sz w:val="14"/>
           <w:szCs w:val="14"/>
         </w:rPr>
-        <w:t xml:space="preserve">Load value of point[i], </w:t>
-      </w:r>
-      <w:proofErr w:type="gramStart"/>
-      <w:r>
-        <w:rPr>
-          <w:rFonts w:ascii="Arial" w:eastAsia="Times New Roman" w:hAnsi="Arial" w:cs="Arial"/>
-          <w:color w:val="000000"/>
-          <w:sz w:val="14"/>
-          <w:szCs w:val="14"/>
-        </w:rPr>
-        <w:t>point[</w:t>
-      </w:r>
-      <w:proofErr w:type="gramEnd"/>
-      <w:r>
-        <w:rPr>
-          <w:rFonts w:ascii="Arial" w:eastAsia="Times New Roman" w:hAnsi="Arial" w:cs="Arial"/>
-          <w:color w:val="000000"/>
-          <w:sz w:val="14"/>
-          <w:szCs w:val="14"/>
-        </w:rPr>
-        <w:t>i + 1] corresponding to x, y coordinates of a point</w:t>
+        <w:t>Load value of point[i], point[i + 1] corresponding to x, y coordinates of a point</w:t>
       </w:r>
     </w:p>
     <w:p>
@@ -5827,43 +5548,7 @@
             <w:sz w:val="14"/>
             <w:szCs w:val="14"/>
           </w:rPr>
-          <m:t>CURREN</m:t>
-        </m:r>
-        <m:r>
-          <w:rPr>
-            <w:rFonts w:ascii="Cambria Math" w:eastAsia="Times New Roman" w:hAnsi="Cambria Math" w:cs="Arial"/>
-            <w:color w:val="000000"/>
-            <w:sz w:val="14"/>
-            <w:szCs w:val="14"/>
-          </w:rPr>
-          <m:t>T</m:t>
-        </m:r>
-        <m:r>
-          <w:rPr>
-            <w:rFonts w:ascii="Cambria Math" w:eastAsia="Times New Roman" w:hAnsi="Cambria Math" w:cs="Arial"/>
-            <w:color w:val="000000"/>
-            <w:sz w:val="14"/>
-            <w:szCs w:val="14"/>
-          </w:rPr>
-          <m:t>_DIFFERENCE = (Sample_x - point[i]_x)^2 +</m:t>
-        </m:r>
-        <m:r>
-          <w:rPr>
-            <w:rFonts w:ascii="Cambria Math" w:eastAsia="Times New Roman" w:hAnsi="Cambria Math" w:cs="Arial"/>
-            <w:color w:val="000000"/>
-            <w:sz w:val="14"/>
-            <w:szCs w:val="14"/>
-          </w:rPr>
-          <m:t>(</m:t>
-        </m:r>
-        <m:r>
-          <w:rPr>
-            <w:rFonts w:ascii="Cambria Math" w:eastAsia="Times New Roman" w:hAnsi="Cambria Math" w:cs="Arial"/>
-            <w:color w:val="000000"/>
-            <w:sz w:val="14"/>
-            <w:szCs w:val="14"/>
-          </w:rPr>
-          <m:t>Sample_y - point[i]_y)^2</m:t>
+          <m:t>CURRENT_DIFFERENCE = (Sample_x - point[i]_x)^2 +(Sample_y - point[i]_y)^2</m:t>
         </m:r>
       </m:oMath>
       <w:r>
@@ -5997,9 +5682,358 @@
         <w:t>Modified architecture to support MLA, MUL instructions</w:t>
       </w:r>
     </w:p>
+    <w:p>
+      <w:pPr>
+        <w:spacing w:after="0" w:line="240" w:lineRule="auto"/>
+        <w:rPr>
+          <w:rFonts w:ascii="Arial" w:eastAsia="Times New Roman" w:hAnsi="Arial" w:cs="Arial"/>
+          <w:color w:val="000000"/>
+        </w:rPr>
+      </w:pPr>
+      <w:r>
+        <w:rPr>
+          <w:rFonts w:ascii="Arial" w:eastAsia="Times New Roman" w:hAnsi="Arial" w:cs="Arial"/>
+          <w:color w:val="000000"/>
+        </w:rPr>
+        <w:t xml:space="preserve">The following architecture (from Lecture 4 Slide 28) is modified to support MUL and MLA instructions. </w:t>
+      </w:r>
+    </w:p>
+    <w:p>
+      <w:pPr>
+        <w:spacing w:after="0" w:line="240" w:lineRule="auto"/>
+        <w:rPr>
+          <w:rFonts w:ascii="Arial" w:eastAsia="Times New Roman" w:hAnsi="Arial" w:cs="Arial"/>
+          <w:color w:val="000000"/>
+        </w:rPr>
+      </w:pPr>
+    </w:p>
+    <w:p>
+      <w:pPr>
+        <w:spacing w:after="0" w:line="240" w:lineRule="auto"/>
+        <w:rPr>
+          <w:rFonts w:ascii="Arial" w:eastAsia="Times New Roman" w:hAnsi="Arial" w:cs="Arial"/>
+          <w:color w:val="000000"/>
+        </w:rPr>
+      </w:pPr>
+      <w:r>
+        <w:rPr>
+          <w:rFonts w:ascii="Arial" w:eastAsia="Times New Roman" w:hAnsi="Arial" w:cs="Arial"/>
+          <w:color w:val="000000"/>
+        </w:rPr>
+        <w:t xml:space="preserve">The hardware multiplier block is represented by the symbol MUL (as it is used to perform MUL instruction). </w:t>
+      </w:r>
+    </w:p>
+    <w:p>
+      <w:pPr>
+        <w:spacing w:after="0" w:line="240" w:lineRule="auto"/>
+        <w:rPr>
+          <w:rFonts w:ascii="Arial" w:eastAsia="Times New Roman" w:hAnsi="Arial" w:cs="Arial"/>
+          <w:color w:val="000000"/>
+        </w:rPr>
+      </w:pPr>
+    </w:p>
+    <w:p>
+      <w:pPr>
+        <w:spacing w:after="0" w:line="240" w:lineRule="auto"/>
+        <w:rPr>
+          <w:rFonts w:ascii="Arial" w:eastAsia="Times New Roman" w:hAnsi="Arial" w:cs="Arial"/>
+          <w:color w:val="000000"/>
+        </w:rPr>
+      </w:pPr>
+      <w:r>
+        <w:rPr>
+          <w:rFonts w:ascii="Arial" w:eastAsia="Times New Roman" w:hAnsi="Arial" w:cs="Arial"/>
+          <w:color w:val="000000"/>
+        </w:rPr>
+        <w:t xml:space="preserve">Control signals MultControl and M are added and the ALUControl signal is modified. </w:t>
+      </w:r>
+    </w:p>
+    <w:p>
+      <w:pPr>
+        <w:spacing w:after="0" w:line="240" w:lineRule="auto"/>
+        <w:rPr>
+          <w:rFonts w:ascii="Arial" w:eastAsia="Times New Roman" w:hAnsi="Arial" w:cs="Arial"/>
+          <w:color w:val="000000"/>
+        </w:rPr>
+      </w:pPr>
+      <w:r>
+        <w:rPr>
+          <w:rFonts w:ascii="Arial" w:eastAsia="Times New Roman" w:hAnsi="Arial" w:cs="Arial"/>
+          <w:color w:val="000000"/>
+        </w:rPr>
+        <w:t xml:space="preserve">The decoder also takes in another 1 bit input M to indicate if Multiplication operation is being performed. </w:t>
+      </w:r>
+    </w:p>
+    <w:p>
+      <w:pPr>
+        <w:spacing w:after="0" w:line="240" w:lineRule="auto"/>
+        <w:rPr>
+          <w:rFonts w:ascii="Arial" w:eastAsia="Times New Roman" w:hAnsi="Arial" w:cs="Arial"/>
+          <w:color w:val="000000"/>
+        </w:rPr>
+      </w:pPr>
+    </w:p>
+    <w:p>
+      <w:pPr>
+        <w:spacing w:after="0" w:line="240" w:lineRule="auto"/>
+        <w:rPr>
+          <w:rFonts w:ascii="Arial" w:eastAsia="Times New Roman" w:hAnsi="Arial" w:cs="Arial"/>
+          <w:color w:val="000000"/>
+        </w:rPr>
+      </w:pPr>
+      <w:r>
+        <w:rPr>
+          <w:rFonts w:ascii="Arial" w:eastAsia="Times New Roman" w:hAnsi="Arial" w:cs="Arial"/>
+          <w:color w:val="000000"/>
+        </w:rPr>
+        <w:t>The register file is also modified to take one more input A4 and allow reading it (RD4) simultaneously with RD1 and RD2.</w:t>
+      </w:r>
+    </w:p>
+    <w:p>
+      <w:pPr>
+        <w:spacing w:after="0" w:line="240" w:lineRule="auto"/>
+        <w:jc w:val="center"/>
+        <w:rPr>
+          <w:rFonts w:ascii="Consolas" w:eastAsia="Times New Roman" w:hAnsi="Consolas" w:cs="Arial"/>
+          <w:color w:val="000000"/>
+        </w:rPr>
+      </w:pPr>
+      <w:r>
+        <w:rPr>
+          <w:rFonts w:ascii="Consolas" w:eastAsia="Times New Roman" w:hAnsi="Consolas" w:cs="Arial"/>
+          <w:color w:val="000000"/>
+        </w:rPr>
+        <w:t>ALUControl = (op==00)?(I==0 &amp;&amp; M==1 ? 0100:cmd):(</w:t>
+      </w:r>
+      <w:r>
+        <w:rPr>
+          <w:rFonts w:ascii="Consolas" w:eastAsia="Times New Roman" w:hAnsi="Consolas" w:cs="Arial"/>
+          <w:color w:val="000000"/>
+        </w:rPr>
+        <w:t>(</w:t>
+      </w:r>
+      <w:r>
+        <w:rPr>
+          <w:rFonts w:ascii="Consolas" w:eastAsia="Times New Roman" w:hAnsi="Consolas" w:cs="Arial"/>
+          <w:color w:val="000000"/>
+        </w:rPr>
+        <w:t>U</w:t>
+      </w:r>
+      <w:r>
+        <w:rPr>
+          <w:rFonts w:ascii="Consolas" w:eastAsia="Times New Roman" w:hAnsi="Consolas" w:cs="Arial"/>
+          <w:color w:val="000000"/>
+        </w:rPr>
+        <w:t xml:space="preserve">) </w:t>
+      </w:r>
+      <w:r>
+        <w:rPr>
+          <w:rFonts w:ascii="Consolas" w:eastAsia="Times New Roman" w:hAnsi="Consolas" w:cs="Arial"/>
+          <w:color w:val="000000"/>
+        </w:rPr>
+        <w:t>?</w:t>
+      </w:r>
+      <w:r>
+        <w:rPr>
+          <w:rFonts w:ascii="Consolas" w:eastAsia="Times New Roman" w:hAnsi="Consolas" w:cs="Arial"/>
+          <w:color w:val="000000"/>
+        </w:rPr>
+        <w:t xml:space="preserve"> </w:t>
+      </w:r>
+      <w:r>
+        <w:rPr>
+          <w:rFonts w:ascii="Consolas" w:eastAsia="Times New Roman" w:hAnsi="Consolas" w:cs="Arial"/>
+          <w:color w:val="000000"/>
+        </w:rPr>
+        <w:t>0100:0010)</w:t>
+      </w:r>
+      <w:r>
+        <w:rPr>
+          <w:rFonts w:ascii="Consolas" w:eastAsia="Times New Roman" w:hAnsi="Consolas" w:cs="Arial"/>
+          <w:color w:val="000000"/>
+        </w:rPr>
+        <w:t>;</w:t>
+      </w:r>
+    </w:p>
+    <w:p>
+      <w:pPr>
+        <w:spacing w:after="0" w:line="240" w:lineRule="auto"/>
+        <w:rPr>
+          <w:rFonts w:ascii="Times New Roman" w:eastAsia="Times New Roman" w:hAnsi="Times New Roman" w:cs="Times New Roman"/>
+          <w:sz w:val="24"/>
+          <w:szCs w:val="24"/>
+        </w:rPr>
+      </w:pPr>
+      <w:r>
+        <w:rPr>
+          <w:rFonts w:ascii="Arial" w:eastAsia="Times New Roman" w:hAnsi="Arial" w:cs="Arial"/>
+          <w:color w:val="000000"/>
+        </w:rPr>
+        <w:t>ALUControl now gives 0100 signal when MLA is specified to trigger the ALU block. I==0 and M==1 makes sure the ALU is not triggered while using an immediate in other DP operations.</w:t>
+      </w:r>
+    </w:p>
+    <w:p>
+      <w:pPr>
+        <w:spacing w:after="0" w:line="240" w:lineRule="auto"/>
+        <w:jc w:val="center"/>
+        <w:rPr>
+          <w:rFonts w:ascii="Consolas" w:eastAsia="Times New Roman" w:hAnsi="Consolas" w:cs="Times New Roman"/>
+          <w:sz w:val="24"/>
+          <w:szCs w:val="24"/>
+        </w:rPr>
+      </w:pPr>
+      <w:r>
+        <w:rPr>
+          <w:rFonts w:ascii="Consolas" w:eastAsia="Times New Roman" w:hAnsi="Consolas" w:cs="Arial"/>
+          <w:color w:val="000000"/>
+        </w:rPr>
+        <w:t>MultControl = (op==00)&amp;&amp;(M==1)&amp;&amp;(I==0)&amp;&amp;(funt[1]==0)</w:t>
+      </w:r>
+      <w:r>
+        <w:rPr>
+          <w:rFonts w:ascii="Consolas" w:eastAsia="Times New Roman" w:hAnsi="Consolas" w:cs="Arial"/>
+          <w:color w:val="000000"/>
+        </w:rPr>
+        <w:t>;</w:t>
+      </w:r>
+    </w:p>
+    <w:p>
+      <w:pPr>
+        <w:spacing w:after="0" w:line="240" w:lineRule="auto"/>
+        <w:rPr>
+          <w:rFonts w:ascii="Times New Roman" w:eastAsia="Times New Roman" w:hAnsi="Times New Roman" w:cs="Times New Roman"/>
+          <w:sz w:val="24"/>
+          <w:szCs w:val="24"/>
+        </w:rPr>
+      </w:pPr>
+      <w:r>
+        <w:rPr>
+          <w:rFonts w:ascii="Arial" w:eastAsia="Times New Roman" w:hAnsi="Arial" w:cs="Arial"/>
+          <w:color w:val="000000"/>
+        </w:rPr>
+        <w:t>MultConrol triggers the result from ALU to MUL when MUL instruction is performed.</w:t>
+      </w:r>
+    </w:p>
+    <w:p>
+      <w:pPr>
+        <w:spacing w:after="0" w:line="240" w:lineRule="auto"/>
+        <w:rPr>
+          <w:rFonts w:ascii="Arial" w:eastAsia="Times New Roman" w:hAnsi="Arial" w:cs="Arial"/>
+          <w:color w:val="000000"/>
+        </w:rPr>
+      </w:pPr>
+      <w:r>
+        <w:rPr>
+          <w:rFonts w:ascii="Arial" w:eastAsia="Times New Roman" w:hAnsi="Arial" w:cs="Arial"/>
+          <w:color w:val="000000"/>
+        </w:rPr>
+        <w:t>Below are data paths for MUL and MLA respectively :</w:t>
+      </w:r>
+    </w:p>
+    <w:p>
+      <w:pPr>
+        <w:spacing w:after="0" w:line="240" w:lineRule="auto"/>
+        <w:rPr>
+          <w:rFonts w:ascii="Arial" w:eastAsia="Times New Roman" w:hAnsi="Arial" w:cs="Arial"/>
+          <w:noProof/>
+          <w:color w:val="000000"/>
+          <w:bdr w:val="none" w:sz="0" w:space="0" w:color="auto" w:frame="1"/>
+        </w:rPr>
+      </w:pPr>
+      <w:r>
+        <w:rPr>
+          <w:noProof/>
+        </w:rPr>
+        <w:drawing>
+          <wp:inline distT="0" distB="0" distL="0" distR="0" wp14:anchorId="53D221EC" wp14:editId="2D1B17F1">
+            <wp:extent cx="5848350" cy="3288509"/>
+            <wp:effectExtent l="0" t="0" r="0" b="7620"/>
+            <wp:docPr id="7" name="Picture 7" descr="Diagram, schematic&#10;&#10;Description automatically generated"/>
+            <wp:cNvGraphicFramePr>
+              <a:graphicFrameLocks xmlns:a="http://schemas.openxmlformats.org/drawingml/2006/main" noChangeAspect="1"/>
+            </wp:cNvGraphicFramePr>
+            <a:graphic xmlns:a="http://schemas.openxmlformats.org/drawingml/2006/main">
+              <a:graphicData uri="http://schemas.openxmlformats.org/drawingml/2006/picture">
+                <pic:pic xmlns:pic="http://schemas.openxmlformats.org/drawingml/2006/picture">
+                  <pic:nvPicPr>
+                    <pic:cNvPr id="7" name="Picture 7" descr="Diagram, schematic&#10;&#10;Description automatically generated"/>
+                    <pic:cNvPicPr/>
+                  </pic:nvPicPr>
+                  <pic:blipFill>
+                    <a:blip r:embed="rId15"/>
+                    <a:stretch>
+                      <a:fillRect/>
+                    </a:stretch>
+                  </pic:blipFill>
+                  <pic:spPr>
+                    <a:xfrm>
+                      <a:off x="0" y="0"/>
+                      <a:ext cx="5849300" cy="3289043"/>
+                    </a:xfrm>
+                    <a:prstGeom prst="rect">
+                      <a:avLst/>
+                    </a:prstGeom>
+                  </pic:spPr>
+                </pic:pic>
+              </a:graphicData>
+            </a:graphic>
+          </wp:inline>
+        </w:drawing>
+      </w:r>
+    </w:p>
+    <w:p>
+      <w:pPr>
+        <w:spacing w:after="0" w:line="240" w:lineRule="auto"/>
+        <w:rPr>
+          <w:rFonts w:ascii="Times New Roman" w:eastAsia="Times New Roman" w:hAnsi="Times New Roman" w:cs="Times New Roman"/>
+          <w:sz w:val="24"/>
+          <w:szCs w:val="24"/>
+        </w:rPr>
+      </w:pPr>
+      <w:r>
+        <w:rPr>
+          <w:noProof/>
+        </w:rPr>
+        <w:drawing>
+          <wp:inline distT="0" distB="0" distL="0" distR="0" wp14:anchorId="472C86F4" wp14:editId="2E576346">
+            <wp:extent cx="5800725" cy="3170280"/>
+            <wp:effectExtent l="0" t="0" r="0" b="0"/>
+            <wp:docPr id="8" name="Picture 8" descr="Diagram, schematic&#10;&#10;Description automatically generated"/>
+            <wp:cNvGraphicFramePr>
+              <a:graphicFrameLocks xmlns:a="http://schemas.openxmlformats.org/drawingml/2006/main" noChangeAspect="1"/>
+            </wp:cNvGraphicFramePr>
+            <a:graphic xmlns:a="http://schemas.openxmlformats.org/drawingml/2006/main">
+              <a:graphicData uri="http://schemas.openxmlformats.org/drawingml/2006/picture">
+                <pic:pic xmlns:pic="http://schemas.openxmlformats.org/drawingml/2006/picture">
+                  <pic:nvPicPr>
+                    <pic:cNvPr id="8" name="Picture 8" descr="Diagram, schematic&#10;&#10;Description automatically generated"/>
+                    <pic:cNvPicPr/>
+                  </pic:nvPicPr>
+                  <pic:blipFill>
+                    <a:blip r:embed="rId16"/>
+                    <a:stretch>
+                      <a:fillRect/>
+                    </a:stretch>
+                  </pic:blipFill>
+                  <pic:spPr>
+                    <a:xfrm>
+                      <a:off x="0" y="0"/>
+                      <a:ext cx="5801445" cy="3170673"/>
+                    </a:xfrm>
+                    <a:prstGeom prst="rect">
+                      <a:avLst/>
+                    </a:prstGeom>
+                  </pic:spPr>
+                </pic:pic>
+              </a:graphicData>
+            </a:graphic>
+          </wp:inline>
+        </w:drawing>
+      </w:r>
+    </w:p>
     <w:sectPr>
       <w:pgSz w:w="11906" w:h="16838"/>
-      <w:pgMar w:top="1440" w:right="1440" w:bottom="1440" w:left="1440" w:header="709" w:footer="709" w:gutter="0"/>
+      <w:pgMar w:top="720" w:right="720" w:bottom="720" w:left="720" w:header="709" w:footer="709" w:gutter="0"/>
       <w:cols w:space="708"/>
       <w:docGrid w:linePitch="360" w:charSpace="57639"/>
     </w:sectPr>
@@ -6762,38 +6796,24 @@
   </w:num>
   <w:num w:numId="4">
     <w:abstractNumId w:val="2"/>
+  </w:num>
+  <w:num w:numId="5">
+    <w:abstractNumId w:val="2"/>
+  </w:num>
+  <w:num w:numId="6">
+    <w:abstractNumId w:val="2"/>
+    <w:lvlOverride w:ilvl="0">
+      <w:lvl w:ilvl="0">
+        <w:numFmt w:val="decimal"/>
+        <w:lvlText w:val=""/>
+        <w:lvlJc w:val="left"/>
+      </w:lvl>
+    </w:lvlOverride>
     <w:lvlOverride w:ilvl="1">
       <w:lvl w:ilvl="1">
         <w:numFmt w:val="lowerLetter"/>
         <w:lvlText w:val="%2."/>
         <w:lvlJc w:val="left"/>
-      </w:lvl>
-    </w:lvlOverride>
-  </w:num>
-  <w:num w:numId="5">
-    <w:abstractNumId w:val="2"/>
-    <w:lvlOverride w:ilvl="1">
-      <w:lvl w:ilvl="1">
-        <w:numFmt w:val="lowerLetter"/>
-        <w:lvlText w:val="%2."/>
-        <w:lvlJc w:val="left"/>
-      </w:lvl>
-    </w:lvlOverride>
-  </w:num>
-  <w:num w:numId="6">
-    <w:abstractNumId w:val="2"/>
-    <w:lvlOverride w:ilvl="1">
-      <w:lvl w:ilvl="1">
-        <w:numFmt w:val="lowerLetter"/>
-        <w:lvlText w:val="%2."/>
-        <w:lvlJc w:val="left"/>
-      </w:lvl>
-    </w:lvlOverride>
-    <w:lvlOverride w:ilvl="2">
-      <w:lvl w:ilvl="2">
-        <w:numFmt w:val="lowerRoman"/>
-        <w:lvlText w:val="%3."/>
-        <w:lvlJc w:val="right"/>
       </w:lvl>
     </w:lvlOverride>
   </w:num>
@@ -7744,6 +7764,12 @@
 </file>
 
 <file path=customXml/item1.xml><?xml version="1.0" encoding="utf-8"?>
+<p:properties xmlns:p="http://schemas.microsoft.com/office/2006/metadata/properties" xmlns:xsi="http://www.w3.org/2001/XMLSchema-instance" xmlns:pc="http://schemas.microsoft.com/office/infopath/2007/PartnerControls">
+  <documentManagement/>
+</p:properties>
+</file>
+
+<file path=customXml/item2.xml><?xml version="1.0" encoding="utf-8"?>
 <ct:contentTypeSchema xmlns:ct="http://schemas.microsoft.com/office/2006/metadata/contentType" xmlns:ma="http://schemas.microsoft.com/office/2006/metadata/properties/metaAttributes" ct:_="" ma:_="" ma:contentTypeName="Document" ma:contentTypeID="0x01010056CE8C6D4436044A92D7490FA9A1D28F" ma:contentTypeVersion="4" ma:contentTypeDescription="Create a new document." ma:contentTypeScope="" ma:versionID="751bc9fb04a649c6468ea8288e265fc2">
   <xsd:schema xmlns:xsd="http://www.w3.org/2001/XMLSchema" xmlns:xs="http://www.w3.org/2001/XMLSchema" xmlns:p="http://schemas.microsoft.com/office/2006/metadata/properties" xmlns:ns3="0fc3a909-7daf-4eaa-830e-ec44ea7d8ad4" targetNamespace="http://schemas.microsoft.com/office/2006/metadata/properties" ma:root="true" ma:fieldsID="fc53b2bb1d6e978dbdebe94259be36cc" ns3:_="">
     <xsd:import namespace="0fc3a909-7daf-4eaa-830e-ec44ea7d8ad4"/>
@@ -7889,7 +7915,7 @@
 </ct:contentTypeSchema>
 </file>
 
-<file path=customXml/item2.xml><?xml version="1.0" encoding="utf-8"?>
+<file path=customXml/item3.xml><?xml version="1.0" encoding="utf-8"?>
 <?mso-contentType ?>
 <FormTemplates xmlns="http://schemas.microsoft.com/sharepoint/v3/contenttype/forms">
   <Display>DocumentLibraryForm</Display>
@@ -7898,13 +7924,16 @@
 </FormTemplates>
 </file>
 
-<file path=customXml/item3.xml><?xml version="1.0" encoding="utf-8"?>
-<p:properties xmlns:p="http://schemas.microsoft.com/office/2006/metadata/properties" xmlns:xsi="http://www.w3.org/2001/XMLSchema-instance" xmlns:pc="http://schemas.microsoft.com/office/infopath/2007/PartnerControls">
-  <documentManagement/>
-</p:properties>
+<file path=customXml/itemProps1.xml><?xml version="1.0" encoding="utf-8"?>
+<ds:datastoreItem xmlns:ds="http://schemas.openxmlformats.org/officeDocument/2006/customXml" ds:itemID="{971627FA-E64C-4349-82A3-6893524B6ECC}">
+  <ds:schemaRefs>
+    <ds:schemaRef ds:uri="http://schemas.microsoft.com/office/2006/metadata/properties"/>
+    <ds:schemaRef ds:uri="http://schemas.microsoft.com/office/infopath/2007/PartnerControls"/>
+  </ds:schemaRefs>
+</ds:datastoreItem>
 </file>
 
-<file path=customXml/itemProps1.xml><?xml version="1.0" encoding="utf-8"?>
+<file path=customXml/itemProps2.xml><?xml version="1.0" encoding="utf-8"?>
 <ds:datastoreItem xmlns:ds="http://schemas.openxmlformats.org/officeDocument/2006/customXml" ds:itemID="{46A2B116-0C48-49A6-8573-A367B1187E3D}">
   <ds:schemaRefs>
     <ds:schemaRef ds:uri="http://schemas.microsoft.com/office/2006/metadata/contentType"/>
@@ -7922,19 +7951,10 @@
 </ds:datastoreItem>
 </file>
 
-<file path=customXml/itemProps2.xml><?xml version="1.0" encoding="utf-8"?>
+<file path=customXml/itemProps3.xml><?xml version="1.0" encoding="utf-8"?>
 <ds:datastoreItem xmlns:ds="http://schemas.openxmlformats.org/officeDocument/2006/customXml" ds:itemID="{8923114D-FA02-4B3B-A065-3CEA5ACD1539}">
   <ds:schemaRefs>
     <ds:schemaRef ds:uri="http://schemas.microsoft.com/sharepoint/v3/contenttype/forms"/>
   </ds:schemaRefs>
 </ds:datastoreItem>
-</file>
-
-<file path=customXml/itemProps3.xml><?xml version="1.0" encoding="utf-8"?>
-<ds:datastoreItem xmlns:ds="http://schemas.openxmlformats.org/officeDocument/2006/customXml" ds:itemID="{971627FA-E64C-4349-82A3-6893524B6ECC}">
-  <ds:schemaRefs>
-    <ds:schemaRef ds:uri="http://schemas.microsoft.com/office/2006/metadata/properties"/>
-    <ds:schemaRef ds:uri="http://schemas.microsoft.com/office/infopath/2007/PartnerControls"/>
-  </ds:schemaRefs>
-</ds:datastoreItem>
 </file>
</xml_diff>